<commit_message>
Fixed typo in Documentation file
</commit_message>
<xml_diff>
--- a/Documentation/Pictures/Описание.docx
+++ b/Documentation/Pictures/Описание.docx
@@ -111,10 +111,7 @@
         </w:numPr>
       </w:pPr>
       <w:r>
-        <w:t>Слоты для башен</w:t>
-      </w:r>
-      <w:r>
-        <w:t xml:space="preserve"> располагаются над каждой линией</w:t>
+        <w:t>Слоты для башен располагаются над каждой линией</w:t>
       </w:r>
     </w:p>
     <w:p>
@@ -210,11 +207,7 @@
         <w:t>Вопрос</w:t>
       </w:r>
       <w:r>
-        <w:t xml:space="preserve">: в выбранной реализации возможна ситуация прохождения противника сквозь башню. </w:t>
-      </w:r>
-      <w:proofErr w:type="gramStart"/>
-      <w:r>
-        <w:t xml:space="preserve">Должна ли башня осуществлять стрельбу по цели, оказавшейся «в ней» или «за ее спиной»? (рис. </w:t>
+        <w:t xml:space="preserve">: в выбранной реализации возможна ситуация прохождения противника сквозь башню. Должна ли башня осуществлять стрельбу по цели, оказавшейся «в ней» или «за ее спиной»? (рис. </w:t>
       </w:r>
       <w:r>
         <w:t>«</w:t>
@@ -235,67 +228,56 @@
         <w:t>«</w:t>
       </w:r>
       <w:r>
-        <w:t>Игровые ситуация</w:t>
-      </w:r>
-      <w:r>
-        <w:t xml:space="preserve"> 3</w:t>
-      </w:r>
-      <w:r>
-        <w:t>»</w:t>
-      </w:r>
-      <w:r>
-        <w:t>)</w:t>
-      </w:r>
-      <w:proofErr w:type="gramEnd"/>
-    </w:p>
-    <w:p>
-      <w:pPr>
-        <w:ind w:firstLine="284"/>
-      </w:pPr>
-      <w:r>
-        <w:rPr>
-          <w:u w:val="single"/>
-        </w:rPr>
-        <w:t>Ответ</w:t>
-      </w:r>
-      <w:r>
-        <w:t>: нет, не должна</w:t>
-      </w:r>
-      <w:proofErr w:type="gramStart"/>
-      <w:r>
-        <w:t>.</w:t>
-      </w:r>
-      <w:proofErr w:type="gramEnd"/>
-      <w:r>
-        <w:t xml:space="preserve"> Б</w:t>
-      </w:r>
-      <w:r>
-        <w:t xml:space="preserve">ашня выбирает цели только в случаях, сходных </w:t>
-      </w:r>
-      <w:proofErr w:type="gramStart"/>
-      <w:r>
-        <w:t>с</w:t>
-      </w:r>
-      <w:proofErr w:type="gramEnd"/>
-      <w:r>
-        <w:t xml:space="preserve"> изображенным на рис. </w:t>
-      </w:r>
-      <w:r>
-        <w:t>«</w:t>
-      </w:r>
-      <w:r>
         <w:t>Игров</w:t>
       </w:r>
       <w:r>
         <w:t>ая</w:t>
-      </w:r>
-      <w:r>
-        <w:t xml:space="preserve"> сит</w:t>
       </w:r>
       <w:bookmarkStart w:id="0" w:name="_GoBack"/>
       <w:bookmarkEnd w:id="0"/>
       <w:r>
-        <w:t>уаци</w:t>
+        <w:t xml:space="preserve"> ситуация</w:t>
+      </w:r>
+      <w:r>
+        <w:t xml:space="preserve"> 3</w:t>
+      </w:r>
+      <w:r>
+        <w:t>»</w:t>
+      </w:r>
+      <w:r>
+        <w:t>)</w:t>
+      </w:r>
+    </w:p>
+    <w:p>
+      <w:pPr>
+        <w:ind w:firstLine="284"/>
+      </w:pPr>
+      <w:r>
+        <w:rPr>
+          <w:u w:val="single"/>
+        </w:rPr>
+        <w:t>Ответ</w:t>
+      </w:r>
+      <w:r>
+        <w:t>: нет, не должна</w:t>
+      </w:r>
+      <w:r>
+        <w:t>. Б</w:t>
+      </w:r>
+      <w:r>
+        <w:t xml:space="preserve">ашня выбирает цели только в случаях, сходных с изображенным на рис. </w:t>
+      </w:r>
+      <w:r>
+        <w:t>«</w:t>
+      </w:r>
+      <w:r>
+        <w:t>Игров</w:t>
+      </w:r>
+      <w:r>
+        <w:t>ая</w:t>
+      </w:r>
+      <w:r>
+        <w:t xml:space="preserve"> ситуаци</w:t>
       </w:r>
       <w:r>
         <w:t>я</w:t>

</xml_diff>

<commit_message>
Small documentation updates: fixed typos and small text improvements
</commit_message>
<xml_diff>
--- a/Documentation/Pictures/Описание.docx
+++ b/Documentation/Pictures/Описание.docx
@@ -71,11 +71,19 @@
       <w:r>
         <w:t xml:space="preserve"> «Вариант </w:t>
       </w:r>
+      <w:proofErr w:type="gramStart"/>
+      <w:r>
+        <w:t xml:space="preserve">[ </w:t>
+      </w:r>
+      <w:proofErr w:type="gramEnd"/>
       <w:r>
         <w:rPr>
           <w:lang w:val="en-US"/>
         </w:rPr>
         <w:t>N</w:t>
+      </w:r>
+      <w:r>
+        <w:t xml:space="preserve"> ]</w:t>
       </w:r>
       <w:r>
         <w:t>»</w:t>
@@ -101,6 +109,9 @@
       <w:r>
         <w:t xml:space="preserve"> располагаются непосредственно на линии</w:t>
       </w:r>
+      <w:r>
+        <w:t>, занимая условные клетки слева</w:t>
+      </w:r>
     </w:p>
     <w:p>
       <w:pPr>
@@ -233,8 +244,6 @@
       <w:r>
         <w:t>ая</w:t>
       </w:r>
-      <w:bookmarkStart w:id="0" w:name="_GoBack"/>
-      <w:bookmarkEnd w:id="0"/>
       <w:r>
         <w:t xml:space="preserve"> ситуация</w:t>
       </w:r>
@@ -259,13 +268,26 @@
         <w:t>Ответ</w:t>
       </w:r>
       <w:r>
-        <w:t>: нет, не должна</w:t>
-      </w:r>
+        <w:t xml:space="preserve">: нет, не </w:t>
+      </w:r>
+      <w:proofErr w:type="gramStart"/>
+      <w:r>
+        <w:t>должна</w:t>
+      </w:r>
+      <w:proofErr w:type="gramEnd"/>
       <w:r>
         <w:t>. Б</w:t>
       </w:r>
       <w:r>
-        <w:t xml:space="preserve">ашня выбирает цели только в случаях, сходных с изображенным на рис. </w:t>
+        <w:t xml:space="preserve">ашня выбирает цели только в случаях, сходных </w:t>
+      </w:r>
+      <w:proofErr w:type="gramStart"/>
+      <w:r>
+        <w:t>с</w:t>
+      </w:r>
+      <w:proofErr w:type="gramEnd"/>
+      <w:r>
+        <w:t xml:space="preserve"> изображенным на рис. </w:t>
       </w:r>
       <w:r>
         <w:t>«</w:t>
@@ -289,8 +311,10 @@
         <w:t>»</w:t>
       </w:r>
       <w:r>
-        <w:t>.</w:t>
-      </w:r>
+        <w:t xml:space="preserve"> (противник находится перед башней).</w:t>
+      </w:r>
+      <w:bookmarkStart w:id="0" w:name="_GoBack"/>
+      <w:bookmarkEnd w:id="0"/>
     </w:p>
     <w:p/>
     <w:sectPr>

</xml_diff>